<commit_message>
Update Final Project Launch Doc
</commit_message>
<xml_diff>
--- a/Documentation/Group 7 Final Project Launch.docx
+++ b/Documentation/Group 7 Final Project Launch.docx
@@ -18,16 +18,7 @@
           <w:szCs w:val="26"/>
           <w:u w:val="single"/>
         </w:rPr>
-        <w:t xml:space="preserve">Group 7 - </w:t>
-      </w:r>
-      <w:r>
-        <w:rPr>
-          <w:b/>
-          <w:sz w:val="26"/>
-          <w:szCs w:val="26"/>
-          <w:u w:val="single"/>
-        </w:rPr>
-        <w:t>SDEV 220 - Final Project Launch</w:t>
+        <w:t>Group 7 - SDEV 220 - Final Project Launch</w:t>
       </w:r>
     </w:p>
     <w:p/>
@@ -129,6 +120,7 @@
       <w:r>
         <w:rPr>
           <w:b/>
+          <w:noProof/>
           <w:u w:val="single"/>
         </w:rPr>
         <w:drawing>
@@ -654,15 +646,10 @@
         <w:t xml:space="preserve"> </w:t>
       </w:r>
       <w:r>
-        <w:t xml:space="preserve">We will be using the Trello board software </w:t>
-      </w:r>
-      <w:proofErr w:type="gramStart"/>
-      <w:r>
-        <w:t>in order to</w:t>
-      </w:r>
-      <w:proofErr w:type="gramEnd"/>
-      <w:r>
-        <w:t xml:space="preserve"> create a Kanban board </w:t>
+        <w:t xml:space="preserve">We will be using the Trello board software in order to create a Kanban board </w:t>
+      </w:r>
+      <w:r>
+        <w:t xml:space="preserve">for </w:t>
       </w:r>
       <w:r>
         <w:t>our</w:t>
@@ -673,12 +660,6 @@
     </w:p>
     <w:p/>
     <w:p>
-      <w:pPr>
-        <w:rPr>
-          <w:b/>
-          <w:u w:val="single"/>
-        </w:rPr>
-      </w:pPr>
       <w:r>
         <w:t xml:space="preserve">Our Trello Board: </w:t>
       </w:r>
@@ -708,32 +689,12 @@
           <w:ilvl w:val="0"/>
           <w:numId w:val="4"/>
         </w:numPr>
-        <w:rPr>
-          <w:highlight w:val="yellow"/>
-        </w:rPr>
-      </w:pPr>
-      <w:r>
-        <w:rPr>
-          <w:highlight w:val="yellow"/>
-        </w:rPr>
-        <w:t>Discuss what roles your teammates will be designated, and create a workflow utilizing Kanban boards to assign tasks</w:t>
-      </w:r>
-    </w:p>
-    <w:p>
-      <w:pPr>
-        <w:numPr>
-          <w:ilvl w:val="0"/>
-          <w:numId w:val="4"/>
-        </w:numPr>
-        <w:rPr>
-          <w:highlight w:val="yellow"/>
-        </w:rPr>
-      </w:pPr>
-      <w:r>
-        <w:rPr>
-          <w:highlight w:val="yellow"/>
-        </w:rPr>
-        <w:t>In the document, describe each team members roles and responsibilities</w:t>
+      </w:pPr>
+      <w:r>
+        <w:t>Describe</w:t>
+      </w:r>
+      <w:r>
+        <w:t xml:space="preserve"> each team members roles and responsibilities</w:t>
       </w:r>
     </w:p>
     <w:p>
@@ -753,28 +714,14 @@
           <w:bCs/>
           <w:lang w:val="en-US"/>
         </w:rPr>
-        <w:t>I</w:t>
-      </w:r>
-      <w:r>
-        <w:rPr>
-          <w:bCs/>
-          <w:lang w:val="en-US"/>
-        </w:rPr>
-        <w:t>nventory</w:t>
-      </w:r>
-      <w:r>
-        <w:rPr>
-          <w:bCs/>
-          <w:lang w:val="en-US"/>
-        </w:rPr>
-        <w:t xml:space="preserve">, input inventory as supplies come in </w:t>
-      </w:r>
-      <w:r>
-        <w:rPr>
-          <w:bCs/>
-          <w:lang w:val="en-US"/>
-        </w:rPr>
-        <w:t xml:space="preserve"> </w:t>
+        <w:t xml:space="preserve">Kira: </w:t>
+      </w:r>
+      <w:r>
+        <w:rPr>
+          <w:bCs/>
+          <w:lang w:val="en-US"/>
+        </w:rPr>
+        <w:t xml:space="preserve">Inventory, input inventory as supplies come in  </w:t>
       </w:r>
     </w:p>
     <w:p>
@@ -794,6 +741,13 @@
           <w:bCs/>
           <w:lang w:val="en-US"/>
         </w:rPr>
+        <w:t xml:space="preserve">Jaecob: </w:t>
+      </w:r>
+      <w:r>
+        <w:rPr>
+          <w:bCs/>
+          <w:lang w:val="en-US"/>
+        </w:rPr>
         <w:t xml:space="preserve">Vendors and </w:t>
       </w:r>
       <w:r>
@@ -808,21 +762,7 @@
           <w:bCs/>
           <w:lang w:val="en-US"/>
         </w:rPr>
-        <w:t>ackup vendors</w:t>
-      </w:r>
-      <w:r>
-        <w:rPr>
-          <w:bCs/>
-          <w:lang w:val="en-US"/>
-        </w:rPr>
-        <w:t>, input vendor information and pricing</w:t>
-      </w:r>
-      <w:r>
-        <w:rPr>
-          <w:bCs/>
-          <w:lang w:val="en-US"/>
-        </w:rPr>
-        <w:t xml:space="preserve"> </w:t>
+        <w:t xml:space="preserve">ackup vendors, input vendor information and pricing </w:t>
       </w:r>
     </w:p>
     <w:p>
@@ -842,6 +782,13 @@
           <w:bCs/>
           <w:lang w:val="en-US"/>
         </w:rPr>
+        <w:t xml:space="preserve">Melissa: </w:t>
+      </w:r>
+      <w:r>
+        <w:rPr>
+          <w:bCs/>
+          <w:lang w:val="en-US"/>
+        </w:rPr>
         <w:t xml:space="preserve">Customer </w:t>
       </w:r>
       <w:r>
@@ -849,21 +796,7 @@
           <w:bCs/>
           <w:lang w:val="en-US"/>
         </w:rPr>
-        <w:t>O</w:t>
-      </w:r>
-      <w:r>
-        <w:rPr>
-          <w:bCs/>
-          <w:lang w:val="en-US"/>
-        </w:rPr>
-        <w:t>rders</w:t>
-      </w:r>
-      <w:r>
-        <w:rPr>
-          <w:bCs/>
-          <w:lang w:val="en-US"/>
-        </w:rPr>
-        <w:t>, input orders</w:t>
+        <w:t>Orders, input orders</w:t>
       </w:r>
       <w:r>
         <w:rPr>
@@ -877,14 +810,7 @@
           <w:bCs/>
           <w:lang w:val="en-US"/>
         </w:rPr>
-        <w:t>, provide</w:t>
-      </w:r>
-      <w:r>
-        <w:rPr>
-          <w:bCs/>
-          <w:lang w:val="en-US"/>
-        </w:rPr>
-        <w:t xml:space="preserve"> pricing based on </w:t>
+        <w:t xml:space="preserve">, provide pricing based on </w:t>
       </w:r>
       <w:r>
         <w:rPr>
@@ -2075,6 +2001,7 @@
   <w:style w:type="character" w:default="1" w:styleId="DefaultParagraphFont">
     <w:name w:val="Default Paragraph Font"/>
     <w:uiPriority w:val="1"/>
+    <w:semiHidden/>
     <w:unhideWhenUsed/>
   </w:style>
   <w:style w:type="table" w:default="1" w:styleId="TableNormal">
@@ -2164,6 +2091,18 @@
       <w:ind w:left="720"/>
       <w:contextualSpacing/>
     </w:pPr>
+  </w:style>
+  <w:style w:type="character" w:styleId="FollowedHyperlink">
+    <w:name w:val="FollowedHyperlink"/>
+    <w:basedOn w:val="DefaultParagraphFont"/>
+    <w:uiPriority w:val="99"/>
+    <w:semiHidden/>
+    <w:unhideWhenUsed/>
+    <w:rsid w:val="00D73BEE"/>
+    <w:rPr>
+      <w:color w:val="800080" w:themeColor="followedHyperlink"/>
+      <w:u w:val="single"/>
+    </w:rPr>
   </w:style>
 </w:styles>
 </file>

</xml_diff>